<commit_message>
3rd problem, balanced brackets
</commit_message>
<xml_diff>
--- a/Counting Valleys/Problem Definition.docx
+++ b/Counting Valleys/Problem Definition.docx
@@ -2,6 +2,63 @@
 <file path=word/document.xml><?xml version="1.0" encoding="utf-8"?>
 <w:document xmlns:wpc="http://schemas.microsoft.com/office/word/2010/wordprocessingCanvas" xmlns:cx="http://schemas.microsoft.com/office/drawing/2014/chartex" xmlns:cx1="http://schemas.microsoft.com/office/drawing/2015/9/8/chartex" xmlns:cx2="http://schemas.microsoft.com/office/drawing/2015/10/21/chartex" xmlns:cx3="http://schemas.microsoft.com/office/drawing/2016/5/9/chartex" xmlns:cx4="http://schemas.microsoft.com/office/drawing/2016/5/10/chartex" xmlns:cx5="http://schemas.microsoft.com/office/drawing/2016/5/11/chartex" xmlns:cx6="http://schemas.microsoft.com/office/drawing/2016/5/12/chartex" xmlns:cx7="http://schemas.microsoft.com/office/drawing/2016/5/13/chartex" xmlns:cx8="http://schemas.microsoft.com/office/drawing/2016/5/14/chartex" xmlns:mc="http://schemas.openxmlformats.org/markup-compatibility/2006" xmlns:aink="http://schemas.microsoft.com/office/drawing/2016/ink" xmlns:am3d="http://schemas.microsoft.com/office/drawing/2017/model3d" xmlns:o="urn:schemas-microsoft-com:office:office" xmlns:r="http://schemas.openxmlformats.org/officeDocument/2006/relationships" xmlns:m="http://schemas.openxmlformats.org/officeDocument/2006/math" xmlns:v="urn:schemas-microsoft-com:vml" xmlns:wp14="http://schemas.microsoft.com/office/word/2010/wordprocessingDrawing" xmlns:wp="http://schemas.openxmlformats.org/drawingml/2006/wordprocessingDrawing" xmlns:w10="urn:schemas-microsoft-com:office:word" xmlns:w="http://schemas.openxmlformats.org/wordprocessingml/2006/main" xmlns:w14="http://schemas.microsoft.com/office/word/2010/wordml" xmlns:w15="http://schemas.microsoft.com/office/word/2012/wordml" xmlns:w16cid="http://schemas.microsoft.com/office/word/2016/wordml/cid" xmlns:w16se="http://schemas.microsoft.com/office/word/2015/wordml/symex" xmlns:wpg="http://schemas.microsoft.com/office/word/2010/wordprocessingGroup" xmlns:wpi="http://schemas.microsoft.com/office/word/2010/wordprocessingInk" xmlns:wne="http://schemas.microsoft.com/office/word/2006/wordml" xmlns:wps="http://schemas.microsoft.com/office/word/2010/wordprocessingShape" mc:Ignorable="w14 w15 w16se w16cid wp14">
   <w:body>
+    <w:p>
+      <w:pPr>
+        <w:spacing w:after="0" w:line="480" w:lineRule="auto"/>
+        <w:textAlignment w:val="baseline"/>
+        <w:rPr>
+          <w:rFonts w:ascii="var(--font-family-text)" w:eastAsia="Times New Roman" w:hAnsi="var(--font-family-text)" w:cs="Times New Roman"/>
+          <w:color w:val="0E141E"/>
+          <w:sz w:val="21"/>
+          <w:szCs w:val="21"/>
+        </w:rPr>
+      </w:pPr>
+      <w:r>
+        <w:rPr>
+          <w:rFonts w:ascii="var(--font-family-text)" w:eastAsia="Times New Roman" w:hAnsi="var(--font-family-text)" w:cs="Times New Roman"/>
+          <w:color w:val="0E141E"/>
+          <w:sz w:val="21"/>
+          <w:szCs w:val="21"/>
+        </w:rPr>
+        <w:drawing>
+          <wp:inline distT="0" distB="0" distL="0" distR="0" wp14:anchorId="3DB308CE" wp14:editId="54B1A01A">
+            <wp:extent cx="5943600" cy="4909820"/>
+            <wp:effectExtent l="0" t="0" r="0" b="5080"/>
+            <wp:docPr id="1" name="Picture 1"/>
+            <wp:cNvGraphicFramePr>
+              <a:graphicFrameLocks xmlns:a="http://schemas.openxmlformats.org/drawingml/2006/main" noChangeAspect="1"/>
+            </wp:cNvGraphicFramePr>
+            <a:graphic xmlns:a="http://schemas.openxmlformats.org/drawingml/2006/main">
+              <a:graphicData uri="http://schemas.openxmlformats.org/drawingml/2006/picture">
+                <pic:pic xmlns:pic="http://schemas.openxmlformats.org/drawingml/2006/picture">
+                  <pic:nvPicPr>
+                    <pic:cNvPr id="1" name=""/>
+                    <pic:cNvPicPr/>
+                  </pic:nvPicPr>
+                  <pic:blipFill>
+                    <a:blip r:embed="rId5"/>
+                    <a:stretch>
+                      <a:fillRect/>
+                    </a:stretch>
+                  </pic:blipFill>
+                  <pic:spPr>
+                    <a:xfrm>
+                      <a:off x="0" y="0"/>
+                      <a:ext cx="5943600" cy="4909820"/>
+                    </a:xfrm>
+                    <a:prstGeom prst="rect">
+                      <a:avLst/>
+                    </a:prstGeom>
+                  </pic:spPr>
+                </pic:pic>
+              </a:graphicData>
+            </a:graphic>
+          </wp:inline>
+        </w:drawing>
+      </w:r>
+      <w:bookmarkStart w:id="0" w:name="_GoBack"/>
+      <w:bookmarkEnd w:id="0"/>
+    </w:p>
     <w:p>
       <w:pPr>
         <w:spacing w:after="0" w:line="480" w:lineRule="auto"/>
@@ -438,6 +495,7 @@
           <w:sz w:val="21"/>
           <w:szCs w:val="21"/>
         </w:rPr>
+        <w:lastRenderedPageBreak/>
         <w:t xml:space="preserve">For example, if Gary's path </w:t>
       </w:r>
       <w:proofErr w:type="gramStart"/>
@@ -832,7 +890,6 @@
           <w:sz w:val="21"/>
           <w:szCs w:val="21"/>
         </w:rPr>
-        <w:lastRenderedPageBreak/>
         <w:t>Print a single integer that denotes the number of valleys Gary walked through during his hike.</w:t>
       </w:r>
     </w:p>
@@ -1188,6 +1245,7 @@
           <w:szCs w:val="21"/>
           <w:bdr w:val="none" w:sz="0" w:space="0" w:color="auto" w:frame="1"/>
         </w:rPr>
+        <w:lastRenderedPageBreak/>
         <w:t xml:space="preserve">   \    /</w:t>
       </w:r>
     </w:p>
@@ -1257,7 +1315,7 @@
       <w:r>
         <w:t xml:space="preserve">URL : </w:t>
       </w:r>
-      <w:hyperlink r:id="rId5" w:history="1">
+      <w:hyperlink r:id="rId6" w:history="1">
         <w:r>
           <w:rPr>
             <w:rStyle w:val="Hyperlink"/>
@@ -1275,8 +1333,6 @@
       <w:r>
         <w:tab/>
       </w:r>
-      <w:bookmarkStart w:id="0" w:name="_GoBack"/>
-      <w:bookmarkEnd w:id="0"/>
     </w:p>
     <w:sectPr>
       <w:pgSz w:w="12240" w:h="15840"/>

</xml_diff>